<commit_message>
put back in appendix 5
</commit_message>
<xml_diff>
--- a/hep-early-career-2012/BudgetJustificationSheldon-v3.docx
+++ b/hep-early-career-2012/BudgetJustificationSheldon-v3.docx
@@ -21,7 +21,7 @@
     </w:p>
     <w:p>
       <w:pPr>
-        <w:pStyle w:val="style25"/>
+        <w:pStyle w:val="style29"/>
         <w:jc w:val="center"/>
       </w:pPr>
       <w:r>
@@ -122,7 +122,7 @@
     </w:p>
     <w:p>
       <w:pPr>
-        <w:pStyle w:val="style32"/>
+        <w:pStyle w:val="style36"/>
         <w:numPr>
           <w:ilvl w:val="0"/>
           <w:numId w:val="4"/>
@@ -148,7 +148,7 @@
           <w:sz w:val="20"/>
           <w:szCs w:val="20"/>
         </w:rPr>
-        <w:t>The RA will process data, develop measurement algorithms, and publish results on gravitational lensing effects in a cosmological setting.</w:t>
+        <w:t>The RA will process data, develop measurement algorithms, and publish constraints on Dark Energy.</w:t>
       </w:r>
     </w:p>
     <w:p>
@@ -216,7 +216,7 @@
           <w:sz w:val="20"/>
           <w:szCs w:val="20"/>
         </w:rPr>
-        <w:t xml:space="preserve">10 computers approximately $8,800 each, plus overhead.  </w:t>
+        <w:t xml:space="preserve">13 computers approximately $10,600 each, plus overhead.  </w:t>
       </w:r>
     </w:p>
     <w:p>
@@ -229,7 +229,7 @@
           <w:sz w:val="20"/>
           <w:szCs w:val="20"/>
         </w:rPr>
-        <w:t>This price is higher than standard due to the inclusion of two high performance GPUs in each machine.</w:t>
+        <w:t>This price per computer  is higher than standard due to the inclusion of three high performance GPUs in each machine.</w:t>
       </w:r>
     </w:p>
     <w:p>
@@ -247,7 +247,7 @@
     </w:p>
     <w:p>
       <w:pPr>
-        <w:pStyle w:val="style32"/>
+        <w:pStyle w:val="style36"/>
         <w:numPr>
           <w:ilvl w:val="0"/>
           <w:numId w:val="3"/>
@@ -272,7 +272,7 @@
           <w:sz w:val="20"/>
           <w:szCs w:val="20"/>
         </w:rPr>
-        <w:t>Foreign: One trip per year for Sheldon and research associate outside the US for a Dark Energy Survey collaboration meeting.</w:t>
+        <w:t>Foreign: None</w:t>
       </w:r>
     </w:p>
     <w:p>
@@ -299,21 +299,21 @@
           <w:szCs w:val="20"/>
         </w:rPr>
         <w:tab/>
-        <w:t>Two to three trips to cosmology conferences per year for Sheldon and research associate..</w:t>
-      </w:r>
-      <w:r>
-        <w:rPr>
-          <w:b/>
-          <w:sz w:val="20"/>
-          <w:szCs w:val="20"/>
-        </w:rPr>
-        <w:tab/>
-        <w:tab/>
-      </w:r>
-    </w:p>
-    <w:p>
-      <w:pPr>
-        <w:pStyle w:val="style32"/>
+        <w:t>Two to three trips to cosmology conferences per year for Sheldon and research associate.</w:t>
+      </w:r>
+      <w:r>
+        <w:rPr>
+          <w:b/>
+          <w:sz w:val="20"/>
+          <w:szCs w:val="20"/>
+        </w:rPr>
+        <w:tab/>
+        <w:tab/>
+      </w:r>
+    </w:p>
+    <w:p>
+      <w:pPr>
+        <w:pStyle w:val="style36"/>
         <w:numPr>
           <w:ilvl w:val="0"/>
           <w:numId w:val="3"/>
@@ -388,7 +388,7 @@
     </w:p>
     <w:p>
       <w:pPr>
-        <w:pStyle w:val="style30"/>
+        <w:pStyle w:val="style34"/>
         <w:ind w:firstLine="360" w:left="360" w:right="0"/>
       </w:pPr>
       <w:r>
@@ -457,7 +457,7 @@
     </w:p>
     <w:p>
       <w:pPr>
-        <w:pStyle w:val="style30"/>
+        <w:pStyle w:val="style34"/>
         <w:ind w:firstLine="360" w:left="360" w:right="0"/>
       </w:pPr>
       <w:r>
@@ -533,7 +533,7 @@
       <w:pgNumType w:fmt="decimal"/>
       <w:formProt w:val="false"/>
       <w:textDirection w:val="lrTb"/>
-      <w:docGrid w:charSpace="-6145" w:linePitch="360" w:type="default"/>
+      <w:docGrid w:charSpace="-6759" w:linePitch="360" w:type="default"/>
     </w:sectPr>
   </w:body>
 </w:document>
@@ -1017,7 +1017,7 @@
   <w:style w:styleId="style1" w:type="paragraph">
     <w:name w:val="Heading 1"/>
     <w:basedOn w:val="style0"/>
-    <w:next w:val="style25"/>
+    <w:next w:val="style29"/>
     <w:pPr>
       <w:keepNext/>
       <w:numPr>
@@ -1034,7 +1034,7 @@
   <w:style w:styleId="style2" w:type="paragraph">
     <w:name w:val="Heading 2"/>
     <w:basedOn w:val="style0"/>
-    <w:next w:val="style25"/>
+    <w:next w:val="style29"/>
     <w:pPr>
       <w:keepNext/>
       <w:numPr>
@@ -1115,10 +1115,38 @@
       <w:sz w:val="20"/>
     </w:rPr>
   </w:style>
-  <w:style w:styleId="style24" w:type="paragraph">
+  <w:style w:styleId="style24" w:type="character">
+    <w:name w:val="ListLabel 9"/>
+    <w:next w:val="style24"/>
+    <w:rPr>
+      <w:i/>
+    </w:rPr>
+  </w:style>
+  <w:style w:styleId="style25" w:type="character">
+    <w:name w:val="ListLabel 10"/>
+    <w:next w:val="style25"/>
+    <w:rPr>
+      <w:sz w:val="20"/>
+    </w:rPr>
+  </w:style>
+  <w:style w:styleId="style26" w:type="character">
+    <w:name w:val="ListLabel 11"/>
+    <w:next w:val="style26"/>
+    <w:rPr>
+      <w:i/>
+    </w:rPr>
+  </w:style>
+  <w:style w:styleId="style27" w:type="character">
+    <w:name w:val="ListLabel 12"/>
+    <w:next w:val="style27"/>
+    <w:rPr>
+      <w:sz w:val="20"/>
+    </w:rPr>
+  </w:style>
+  <w:style w:styleId="style28" w:type="paragraph">
     <w:name w:val="Heading"/>
     <w:basedOn w:val="style0"/>
-    <w:next w:val="style25"/>
+    <w:next w:val="style29"/>
     <w:pPr>
       <w:keepNext/>
       <w:spacing w:after="120" w:before="240"/>
@@ -1129,28 +1157,28 @@
       <w:szCs w:val="28"/>
     </w:rPr>
   </w:style>
-  <w:style w:styleId="style25" w:type="paragraph">
+  <w:style w:styleId="style29" w:type="paragraph">
     <w:name w:val="Text body"/>
     <w:basedOn w:val="style0"/>
-    <w:next w:val="style25"/>
+    <w:next w:val="style29"/>
     <w:pPr>
       <w:spacing w:after="120" w:before="0"/>
     </w:pPr>
     <w:rPr/>
   </w:style>
-  <w:style w:styleId="style26" w:type="paragraph">
+  <w:style w:styleId="style30" w:type="paragraph">
     <w:name w:val="List"/>
-    <w:basedOn w:val="style25"/>
-    <w:next w:val="style26"/>
+    <w:basedOn w:val="style29"/>
+    <w:next w:val="style30"/>
     <w:pPr/>
     <w:rPr>
       <w:rFonts w:cs="Lohit Hindi"/>
     </w:rPr>
   </w:style>
-  <w:style w:styleId="style27" w:type="paragraph">
+  <w:style w:styleId="style31" w:type="paragraph">
     <w:name w:val="Caption"/>
     <w:basedOn w:val="style0"/>
-    <w:next w:val="style27"/>
+    <w:next w:val="style31"/>
     <w:pPr>
       <w:suppressLineNumbers/>
       <w:spacing w:after="120" w:before="120"/>
@@ -1163,10 +1191,10 @@
       <w:szCs w:val="24"/>
     </w:rPr>
   </w:style>
-  <w:style w:styleId="style28" w:type="paragraph">
+  <w:style w:styleId="style32" w:type="paragraph">
     <w:name w:val="Index"/>
     <w:basedOn w:val="style0"/>
-    <w:next w:val="style28"/>
+    <w:next w:val="style32"/>
     <w:pPr>
       <w:suppressLineNumbers/>
     </w:pPr>
@@ -1174,10 +1202,10 @@
       <w:rFonts w:cs="Lohit Hindi"/>
     </w:rPr>
   </w:style>
-  <w:style w:styleId="style29" w:type="paragraph">
+  <w:style w:styleId="style33" w:type="paragraph">
     <w:name w:val="caption"/>
     <w:basedOn w:val="style0"/>
-    <w:next w:val="style29"/>
+    <w:next w:val="style33"/>
     <w:pPr>
       <w:suppressLineNumbers/>
       <w:spacing w:after="120" w:before="120"/>
@@ -1188,19 +1216,19 @@
       <w:iCs/>
     </w:rPr>
   </w:style>
-  <w:style w:styleId="style30" w:type="paragraph">
+  <w:style w:styleId="style34" w:type="paragraph">
     <w:name w:val="Text body indent"/>
     <w:basedOn w:val="style0"/>
-    <w:next w:val="style30"/>
+    <w:next w:val="style34"/>
     <w:pPr>
       <w:ind w:hanging="0" w:left="360" w:right="0"/>
     </w:pPr>
     <w:rPr/>
   </w:style>
-  <w:style w:styleId="style31" w:type="paragraph">
+  <w:style w:styleId="style35" w:type="paragraph">
     <w:name w:val="Balloon Text"/>
     <w:basedOn w:val="style0"/>
-    <w:next w:val="style31"/>
+    <w:next w:val="style35"/>
     <w:pPr/>
     <w:rPr>
       <w:rFonts w:ascii="Tahoma" w:cs="Tahoma" w:hAnsi="Tahoma"/>
@@ -1208,10 +1236,10 @@
       <w:szCs w:val="16"/>
     </w:rPr>
   </w:style>
-  <w:style w:styleId="style32" w:type="paragraph">
+  <w:style w:styleId="style36" w:type="paragraph">
     <w:name w:val="List Paragraph"/>
     <w:basedOn w:val="style0"/>
-    <w:next w:val="style32"/>
+    <w:next w:val="style36"/>
     <w:pPr>
       <w:ind w:hanging="0" w:left="720" w:right="0"/>
     </w:pPr>

</xml_diff>